<commit_message>
did a new render
</commit_message>
<xml_diff>
--- a/docs/Objekte-des-Badisches-Landesmuseums.docx
+++ b/docs/Objekte-des-Badisches-Landesmuseums.docx
@@ -1158,14 +1158,6 @@
             </a:graphic>
           </wp:inline>
         </w:drawing>
-      </w:r>
-    </w:p>
-    <w:p>
-      <w:pPr>
-        <w:pStyle w:val="BodyText"/>
-      </w:pPr>
-      <w:r>
-        <w:t xml:space="preserve">The below Python code uses SPARQLWrapper to retrieve data from Wikidata based on a SPARQL query.</w:t>
       </w:r>
     </w:p>
     <w:bookmarkEnd w:id="53"/>

</xml_diff>

<commit_message>
final changes before hand in
</commit_message>
<xml_diff>
--- a/docs/Objekte-des-Badisches-Landesmuseums.docx
+++ b/docs/Objekte-des-Badisches-Landesmuseums.docx
@@ -94,7 +94,7 @@
         </w:p>
       </w:sdtContent>
     </w:sdt>
-    <w:bookmarkStart w:id="25" w:name="X2bc68fe3d3ddf6e8a25f2864d29ff74c843f470"/>
+    <w:bookmarkStart w:id="24" w:name="X2bc68fe3d3ddf6e8a25f2864d29ff74c843f470"/>
     <w:p>
       <w:pPr>
         <w:pStyle w:val="Heading1"/>
@@ -107,21 +107,40 @@
       <w:pPr>
         <w:pStyle w:val="FirstParagraph"/>
       </w:pPr>
-      <w:hyperlink r:id="rId20">
-        <w:r>
-          <w:rPr>
-            <w:rStyle w:val="Hyperlink"/>
-          </w:rPr>
-          <w:t xml:space="preserve">Programme instructions</w:t>
-        </w:r>
-      </w:hyperlink>
-    </w:p>
-    <w:p>
-      <w:pPr>
-        <w:pStyle w:val="BodyText"/>
-      </w:pPr>
-      <w:r>
-        <w:t xml:space="preserve">2023-07-04 v1.0</w:t>
+      <w:r>
+        <w:t xml:space="preserve">Author - Memo Loran Tuku</w:t>
+      </w:r>
+    </w:p>
+    <w:p>
+      <w:pPr>
+        <w:pStyle w:val="BodyText"/>
+      </w:pPr>
+      <w:r>
+        <w:t xml:space="preserve">ORCID - https://orcid.org/0009-0006-3534-6580</w:t>
+      </w:r>
+    </w:p>
+    <w:p>
+      <w:pPr>
+        <w:pStyle w:val="BodyText"/>
+      </w:pPr>
+      <w:r>
+        <w:t xml:space="preserve">Date - July 04 , 2023</w:t>
+      </w:r>
+    </w:p>
+    <w:p>
+      <w:pPr>
+        <w:pStyle w:val="BodyText"/>
+      </w:pPr>
+      <w:r>
+        <w:t xml:space="preserve">DOI - https://doi.org/10.5281/zenodo.7872070</w:t>
+      </w:r>
+    </w:p>
+    <w:p>
+      <w:pPr>
+        <w:pStyle w:val="BodyText"/>
+      </w:pPr>
+      <w:r>
+        <w:t xml:space="preserve">Repository URL - https://github.com/mloran/catalogue-003</w:t>
       </w:r>
     </w:p>
     <w:p>
@@ -198,7 +217,7 @@
           <w:numId w:val="1001"/>
         </w:numPr>
       </w:pPr>
-      <w:hyperlink r:id="rId21">
+      <w:hyperlink r:id="rId20">
         <w:r>
           <w:rPr>
             <w:rStyle w:val="Hyperlink"/>
@@ -220,7 +239,7 @@
           <w:numId w:val="1001"/>
         </w:numPr>
       </w:pPr>
-      <w:hyperlink r:id="rId22">
+      <w:hyperlink r:id="rId21">
         <w:r>
           <w:rPr>
             <w:rStyle w:val="Hyperlink"/>
@@ -242,7 +261,7 @@
           <w:numId w:val="1001"/>
         </w:numPr>
       </w:pPr>
-      <w:hyperlink r:id="rId23">
+      <w:hyperlink r:id="rId22">
         <w:r>
           <w:rPr>
             <w:rStyle w:val="Hyperlink"/>
@@ -264,7 +283,7 @@
           <w:numId w:val="1001"/>
         </w:numPr>
       </w:pPr>
-      <w:hyperlink r:id="rId24">
+      <w:hyperlink r:id="rId23">
         <w:r>
           <w:rPr>
             <w:rStyle w:val="Hyperlink"/>
@@ -323,89 +342,89 @@
         <w:t xml:space="preserve">.</w:t>
       </w:r>
     </w:p>
+    <w:bookmarkEnd w:id="24"/>
+    <w:bookmarkStart w:id="25" w:name="kolophon"/>
+    <w:p>
+      <w:pPr>
+        <w:pStyle w:val="Heading1"/>
+      </w:pPr>
+      <w:r>
+        <w:t xml:space="preserve">2. Kolophon</w:t>
+      </w:r>
+    </w:p>
+    <w:p>
+      <w:pPr>
+        <w:pStyle w:val="FirstParagraph"/>
+      </w:pPr>
+      <w:r>
+        <w:t xml:space="preserve">Fork title - mloran/catalogue-003</w:t>
+      </w:r>
+    </w:p>
+    <w:p>
+      <w:pPr>
+        <w:pStyle w:val="BodyText"/>
+      </w:pPr>
+      <w:r>
+        <w:t xml:space="preserve">Author - Memo Loran Tuku</w:t>
+      </w:r>
+    </w:p>
+    <w:p>
+      <w:pPr>
+        <w:pStyle w:val="BodyText"/>
+      </w:pPr>
+      <w:r>
+        <w:t xml:space="preserve">ORCID - https://orcid.org/0009-0006-3534-6580</w:t>
+      </w:r>
+    </w:p>
+    <w:p>
+      <w:pPr>
+        <w:pStyle w:val="BodyText"/>
+      </w:pPr>
+      <w:r>
+        <w:t xml:space="preserve">Date - July 04 , 2023</w:t>
+      </w:r>
+    </w:p>
+    <w:p>
+      <w:pPr>
+        <w:pStyle w:val="BodyText"/>
+      </w:pPr>
+      <w:r>
+        <w:t xml:space="preserve">DOI - https://doi.org/10.5281/zenodo.7872070</w:t>
+      </w:r>
+    </w:p>
+    <w:p>
+      <w:pPr>
+        <w:pStyle w:val="BodyText"/>
+      </w:pPr>
+      <w:r>
+        <w:t xml:space="preserve">Repository URL - https://github.com/mloran/catalogue-003</w:t>
+      </w:r>
+    </w:p>
+    <w:p>
+      <w:pPr>
+        <w:pStyle w:val="BodyText"/>
+      </w:pPr>
+      <w:r>
+        <w:t xml:space="preserve">PUBLISHING FROM COLLECTIONS USES OF COMPUTATIONAL PUBLISHIGN AND LINKEDOPEN DATA</w:t>
+      </w:r>
+    </w:p>
+    <w:p>
+      <w:pPr>
+        <w:pStyle w:val="BodyText"/>
+      </w:pPr>
+      <w:r>
+        <w:t xml:space="preserve">Open Science Lab - TIB Hannnover</w:t>
+      </w:r>
+    </w:p>
+    <w:p>
+      <w:pPr>
+        <w:pStyle w:val="BodyText"/>
+      </w:pPr>
+      <w:r>
+        <w:t xml:space="preserve">First published 2023-07-04</w:t>
+      </w:r>
+    </w:p>
     <w:bookmarkEnd w:id="25"/>
-    <w:bookmarkStart w:id="26" w:name="kolophon"/>
-    <w:p>
-      <w:pPr>
-        <w:pStyle w:val="Heading1"/>
-      </w:pPr>
-      <w:r>
-        <w:t xml:space="preserve">2. Kolophon</w:t>
-      </w:r>
-    </w:p>
-    <w:p>
-      <w:pPr>
-        <w:pStyle w:val="FirstParagraph"/>
-      </w:pPr>
-      <w:r>
-        <w:t xml:space="preserve">Fork title - mloran/catalogue-003</w:t>
-      </w:r>
-    </w:p>
-    <w:p>
-      <w:pPr>
-        <w:pStyle w:val="BodyText"/>
-      </w:pPr>
-      <w:r>
-        <w:t xml:space="preserve">Author - Memo Loran Tuku</w:t>
-      </w:r>
-    </w:p>
-    <w:p>
-      <w:pPr>
-        <w:pStyle w:val="BodyText"/>
-      </w:pPr>
-      <w:r>
-        <w:t xml:space="preserve">ORCID - https://orcid.org/0009-0006-3534-6580</w:t>
-      </w:r>
-    </w:p>
-    <w:p>
-      <w:pPr>
-        <w:pStyle w:val="BodyText"/>
-      </w:pPr>
-      <w:r>
-        <w:t xml:space="preserve">Date - July 04 , 2023</w:t>
-      </w:r>
-    </w:p>
-    <w:p>
-      <w:pPr>
-        <w:pStyle w:val="BodyText"/>
-      </w:pPr>
-      <w:r>
-        <w:t xml:space="preserve">DOI - https://doi.org/10.5281/zenodo.7872070</w:t>
-      </w:r>
-    </w:p>
-    <w:p>
-      <w:pPr>
-        <w:pStyle w:val="BodyText"/>
-      </w:pPr>
-      <w:r>
-        <w:t xml:space="preserve">Repository URL - https://github.com/mloran/catalogue-003</w:t>
-      </w:r>
-    </w:p>
-    <w:p>
-      <w:pPr>
-        <w:pStyle w:val="BodyText"/>
-      </w:pPr>
-      <w:r>
-        <w:t xml:space="preserve">PUBLISHING FROM COLLECTIONS USES OF COMPUTATIONAL PUBLISHIGN AND LINKEDOPEN DATA</w:t>
-      </w:r>
-    </w:p>
-    <w:p>
-      <w:pPr>
-        <w:pStyle w:val="BodyText"/>
-      </w:pPr>
-      <w:r>
-        <w:t xml:space="preserve">Open Science Lab - TIB Hannnover</w:t>
-      </w:r>
-    </w:p>
-    <w:p>
-      <w:pPr>
-        <w:pStyle w:val="BodyText"/>
-      </w:pPr>
-      <w:r>
-        <w:t xml:space="preserve">First published 2023-07-04</w:t>
-      </w:r>
-    </w:p>
-    <w:bookmarkEnd w:id="26"/>
     <w:bookmarkStart w:id="34" w:name="X90d5640a3c7dc6ccff5f4da2319479b6f159ab0"/>
     <w:p>
       <w:pPr>
@@ -449,7 +468,7 @@
       <w:r>
         <w:t xml:space="preserve"> </w:t>
       </w:r>
-      <w:hyperlink r:id="rId20">
+      <w:hyperlink r:id="rId26">
         <w:r>
           <w:rPr>
             <w:rStyle w:val="Hyperlink"/>

</xml_diff>